<commit_message>
updated notes lesson 3
</commit_message>
<xml_diff>
--- a/APLesson_03/Notes_Lesson_03.docx
+++ b/APLesson_03/Notes_Lesson_03.docx
@@ -559,26 +559,85 @@
       <w:r>
         <w:t>next() – returns the next one word string value in input</w:t>
       </w:r>
+    </w:p>
+    <w:p>
+      <w:pPr>
+        <w:pStyle w:val="ListParagraph"/>
+        <w:numPr>
+          <w:ilvl w:val="1"/>
+          <w:numId w:val="4"/>
+        </w:numPr>
+        <w:spacing w:after="0" w:line="240" w:lineRule="auto"/>
+      </w:pPr>
+      <w:proofErr w:type="spellStart"/>
+      <w:r>
+        <w:t>nextLine</w:t>
+      </w:r>
+      <w:proofErr w:type="spellEnd"/>
+      <w:r>
+        <w:t>() – returns next multi-word string value in input</w:t>
+      </w:r>
+    </w:p>
+    <w:p>
+      <w:pPr>
+        <w:pStyle w:val="ListParagraph"/>
+        <w:numPr>
+          <w:ilvl w:val="2"/>
+          <w:numId w:val="4"/>
+        </w:numPr>
+        <w:spacing w:after="0" w:line="240" w:lineRule="auto"/>
+      </w:pPr>
+      <w:r>
+        <w:t xml:space="preserve">always use </w:t>
+      </w:r>
+      <w:proofErr w:type="spellStart"/>
+      <w:r>
+        <w:t>nextLine</w:t>
+      </w:r>
+      <w:proofErr w:type="spellEnd"/>
+      <w:r>
+        <w:t xml:space="preserve">() in even numbers </w:t>
+      </w:r>
+    </w:p>
+    <w:p>
+      <w:pPr>
+        <w:pStyle w:val="ListParagraph"/>
+        <w:numPr>
+          <w:ilvl w:val="3"/>
+          <w:numId w:val="4"/>
+        </w:numPr>
+        <w:spacing w:after="0" w:line="240" w:lineRule="auto"/>
+      </w:pPr>
+      <w:r>
+        <w:t xml:space="preserve">think of it as one </w:t>
+      </w:r>
+      <w:proofErr w:type="spellStart"/>
+      <w:r>
+        <w:t>nextLine</w:t>
+      </w:r>
+      <w:proofErr w:type="spellEnd"/>
+      <w:r>
+        <w:t>() starts it and the 2</w:t>
+      </w:r>
+      <w:r>
+        <w:rPr>
+          <w:vertAlign w:val="superscript"/>
+        </w:rPr>
+        <w:t>nd</w:t>
+      </w:r>
+      <w:r>
+        <w:t xml:space="preserve"> </w:t>
+      </w:r>
+      <w:proofErr w:type="spellStart"/>
+      <w:r>
+        <w:t>nextLine</w:t>
+      </w:r>
+      <w:proofErr w:type="spellEnd"/>
+      <w:r>
+        <w:t>() “soaks” it up</w:t>
+      </w:r>
       <w:bookmarkStart w:id="0" w:name="_GoBack"/>
       <w:bookmarkEnd w:id="0"/>
-    </w:p>
-    <w:p>
-      <w:pPr>
-        <w:pStyle w:val="ListParagraph"/>
-        <w:numPr>
-          <w:ilvl w:val="1"/>
-          <w:numId w:val="4"/>
-        </w:numPr>
-        <w:spacing w:after="0" w:line="240" w:lineRule="auto"/>
-      </w:pPr>
-      <w:proofErr w:type="spellStart"/>
-      <w:r>
-        <w:t>nextLine</w:t>
-      </w:r>
-      <w:proofErr w:type="spellEnd"/>
-      <w:r>
-        <w:t>() – returns next multi-word string value in input</w:t>
-      </w:r>
     </w:p>
     <w:sectPr>
       <w:pgSz w:w="12240" w:h="15840"/>
@@ -733,7 +792,7 @@
         <w:rFonts w:ascii="Courier New" w:hAnsi="Courier New" w:cs="Courier New" w:hint="default"/>
       </w:rPr>
     </w:lvl>
-    <w:lvl w:ilvl="2" w:tplc="04090005" w:tentative="1">
+    <w:lvl w:ilvl="2" w:tplc="04090005">
       <w:start w:val="1"/>
       <w:numFmt w:val="bullet"/>
       <w:lvlText w:val=""/>
@@ -745,7 +804,7 @@
         <w:rFonts w:ascii="Wingdings" w:hAnsi="Wingdings" w:hint="default"/>
       </w:rPr>
     </w:lvl>
-    <w:lvl w:ilvl="3" w:tplc="04090001" w:tentative="1">
+    <w:lvl w:ilvl="3" w:tplc="04090001">
       <w:start w:val="1"/>
       <w:numFmt w:val="bullet"/>
       <w:lvlText w:val=""/>

</xml_diff>